<commit_message>
Modified data so that there are no ovellapping images with different sizes
</commit_message>
<xml_diff>
--- a/Trash Classification/Những loại rác thường gặp.docx
+++ b/Trash Classification/Những loại rác thường gặp.docx
@@ -1199,12 +1199,14 @@
     <w:p>
       <w:pPr>
         <w:rPr>
+          <w:strike/>
           <w:color w:val="FF0000"/>
           <w:lang w:val="vi-VN"/>
         </w:rPr>
       </w:pPr>
       <w:r>
         <w:rPr>
+          <w:strike/>
           <w:color w:val="FF0000"/>
           <w:lang w:val="vi-VN"/>
         </w:rPr>
@@ -1214,12 +1216,14 @@
     <w:p>
       <w:pPr>
         <w:rPr>
+          <w:strike/>
           <w:color w:val="FF0000"/>
           <w:lang w:val="vi-VN"/>
         </w:rPr>
       </w:pPr>
       <w:r>
         <w:rPr>
+          <w:strike/>
           <w:color w:val="FF0000"/>
           <w:lang w:val="vi-VN"/>
         </w:rPr>
@@ -1229,12 +1233,14 @@
     <w:p>
       <w:pPr>
         <w:rPr>
+          <w:strike/>
           <w:color w:val="FF0000"/>
           <w:lang w:val="vi-VN"/>
         </w:rPr>
       </w:pPr>
       <w:r>
         <w:rPr>
+          <w:strike/>
           <w:color w:val="FF0000"/>
           <w:lang w:val="vi-VN"/>
         </w:rPr>
@@ -1719,6 +1725,27 @@
           <w:lang w:val="vi-VN"/>
         </w:rPr>
       </w:pPr>
+      <w:proofErr w:type="spellStart"/>
+      <w:r>
+        <w:rPr>
+          <w:lang w:val="en-US"/>
+        </w:rPr>
+        <w:t>Chương</w:t>
+      </w:r>
+      <w:proofErr w:type="spellEnd"/>
+      <w:r>
+        <w:rPr>
+          <w:lang w:val="vi-VN"/>
+        </w:rPr>
+        <w:t xml:space="preserve"> 4: Hướng phát triển</w:t>
+      </w:r>
+    </w:p>
+    <w:p>
+      <w:pPr>
+        <w:rPr>
+          <w:lang w:val="vi-VN"/>
+        </w:rPr>
+      </w:pPr>
       <w:r>
         <w:rPr>
           <w:lang w:val="vi-VN"/>
@@ -1800,12 +1827,14 @@
     <w:p>
       <w:pPr>
         <w:rPr>
+          <w:strike/>
           <w:color w:val="FF0000"/>
           <w:lang w:val="vi-VN"/>
         </w:rPr>
       </w:pPr>
       <w:r>
         <w:rPr>
+          <w:strike/>
           <w:color w:val="FF0000"/>
           <w:lang w:val="vi-VN"/>
         </w:rPr>

</xml_diff>